<commit_message>
Them file Note.docx + 14/6
</commit_message>
<xml_diff>
--- a/CSS Note ver 1.0.docx
+++ b/CSS Note ver 1.0.docx
@@ -7106,23 +7106,7 @@
           <w:sz w:val="26"/>
           <w:szCs w:val="26"/>
         </w:rPr>
-        <w:t xml:space="preserve"> </w:t>
-      </w:r>
-      <w:r>
-        <w:rPr>
-          <w:rFonts w:ascii="Times New Roman" w:hAnsi="Times New Roman" w:cs="Times New Roman"/>
-          <w:sz w:val="26"/>
-          <w:szCs w:val="26"/>
-        </w:rPr>
-        <w:t>INLINE</w:t>
-      </w:r>
-      <w:r>
-        <w:rPr>
-          <w:rFonts w:ascii="Times New Roman" w:hAnsi="Times New Roman" w:cs="Times New Roman"/>
-          <w:sz w:val="26"/>
-          <w:szCs w:val="26"/>
-        </w:rPr>
-        <w:t>: quan t</w:t>
+        <w:t xml:space="preserve"> INLINE: quan t</w:t>
       </w:r>
       <w:r>
         <w:rPr>
@@ -7298,7 +7282,215 @@
           <w:sz w:val="26"/>
           <w:szCs w:val="26"/>
         </w:rPr>
-        <w:t xml:space="preserve"> padding, n</w:t>
+        <w:t xml:space="preserve"> padding</w:t>
+      </w:r>
+      <w:r>
+        <w:rPr>
+          <w:rFonts w:ascii="Times New Roman" w:hAnsi="Times New Roman" w:cs="Times New Roman"/>
+          <w:sz w:val="26"/>
+          <w:szCs w:val="26"/>
+        </w:rPr>
+        <w:t xml:space="preserve"> (tr</w:t>
+      </w:r>
+      <w:r>
+        <w:rPr>
+          <w:rFonts w:ascii="Times New Roman" w:hAnsi="Times New Roman" w:cs="Times New Roman"/>
+          <w:sz w:val="26"/>
+          <w:szCs w:val="26"/>
+        </w:rPr>
+        <w:t>àn</w:t>
+      </w:r>
+      <w:r>
+        <w:rPr>
+          <w:rFonts w:ascii="Times New Roman" w:hAnsi="Times New Roman" w:cs="Times New Roman"/>
+          <w:sz w:val="26"/>
+          <w:szCs w:val="26"/>
+        </w:rPr>
+        <w:t xml:space="preserve"> qua BLOCK tr</w:t>
+      </w:r>
+      <w:r>
+        <w:rPr>
+          <w:rFonts w:ascii="Times New Roman" w:hAnsi="Times New Roman" w:cs="Times New Roman"/>
+          <w:sz w:val="26"/>
+          <w:szCs w:val="26"/>
+        </w:rPr>
+        <w:t>ê</w:t>
+      </w:r>
+      <w:r>
+        <w:rPr>
+          <w:rFonts w:ascii="Times New Roman" w:hAnsi="Times New Roman" w:cs="Times New Roman"/>
+          <w:sz w:val="26"/>
+          <w:szCs w:val="26"/>
+        </w:rPr>
+        <w:t>n ho</w:t>
+      </w:r>
+      <w:r>
+        <w:rPr>
+          <w:rFonts w:ascii="Times New Roman" w:hAnsi="Times New Roman" w:cs="Times New Roman"/>
+          <w:sz w:val="26"/>
+          <w:szCs w:val="26"/>
+        </w:rPr>
+        <w:t>ặc</w:t>
+      </w:r>
+      <w:r>
+        <w:rPr>
+          <w:rFonts w:ascii="Times New Roman" w:hAnsi="Times New Roman" w:cs="Times New Roman"/>
+          <w:sz w:val="26"/>
+          <w:szCs w:val="26"/>
+        </w:rPr>
+        <w:t xml:space="preserve"> dư</w:t>
+      </w:r>
+      <w:r>
+        <w:rPr>
+          <w:rFonts w:ascii="Times New Roman" w:hAnsi="Times New Roman" w:cs="Times New Roman"/>
+          <w:sz w:val="26"/>
+          <w:szCs w:val="26"/>
+        </w:rPr>
+        <w:t>ới</w:t>
+      </w:r>
+      <w:r>
+        <w:rPr>
+          <w:rFonts w:ascii="Times New Roman" w:hAnsi="Times New Roman" w:cs="Times New Roman"/>
+          <w:sz w:val="26"/>
+          <w:szCs w:val="26"/>
+        </w:rPr>
+        <w:t>, v</w:t>
+      </w:r>
+      <w:r>
+        <w:rPr>
+          <w:rFonts w:ascii="Times New Roman" w:hAnsi="Times New Roman" w:cs="Times New Roman"/>
+          <w:sz w:val="26"/>
+          <w:szCs w:val="26"/>
+        </w:rPr>
+        <w:t>ì</w:t>
+      </w:r>
+      <w:r>
+        <w:rPr>
+          <w:rFonts w:ascii="Times New Roman" w:hAnsi="Times New Roman" w:cs="Times New Roman"/>
+          <w:sz w:val="26"/>
+          <w:szCs w:val="26"/>
+        </w:rPr>
+        <w:t xml:space="preserve"> n</w:t>
+      </w:r>
+      <w:r>
+        <w:rPr>
+          <w:rFonts w:ascii="Times New Roman" w:hAnsi="Times New Roman" w:cs="Times New Roman"/>
+          <w:sz w:val="26"/>
+          <w:szCs w:val="26"/>
+        </w:rPr>
+        <w:t>ó</w:t>
+      </w:r>
+      <w:r>
+        <w:rPr>
+          <w:rFonts w:ascii="Times New Roman" w:hAnsi="Times New Roman" w:cs="Times New Roman"/>
+          <w:sz w:val="26"/>
+          <w:szCs w:val="26"/>
+        </w:rPr>
+        <w:t xml:space="preserve"> b</w:t>
+      </w:r>
+      <w:r>
+        <w:rPr>
+          <w:rFonts w:ascii="Times New Roman" w:hAnsi="Times New Roman" w:cs="Times New Roman"/>
+          <w:sz w:val="26"/>
+          <w:szCs w:val="26"/>
+        </w:rPr>
+        <w:t>ị</w:t>
+      </w:r>
+      <w:r>
+        <w:rPr>
+          <w:rFonts w:ascii="Times New Roman" w:hAnsi="Times New Roman" w:cs="Times New Roman"/>
+          <w:sz w:val="26"/>
+          <w:szCs w:val="26"/>
+        </w:rPr>
+        <w:t xml:space="preserve"> xem nh</w:t>
+      </w:r>
+      <w:r>
+        <w:rPr>
+          <w:rFonts w:ascii="Times New Roman" w:hAnsi="Times New Roman" w:cs="Times New Roman"/>
+          <w:sz w:val="26"/>
+          <w:szCs w:val="26"/>
+        </w:rPr>
+        <w:t>ư</w:t>
+      </w:r>
+      <w:r>
+        <w:rPr>
+          <w:rFonts w:ascii="Times New Roman" w:hAnsi="Times New Roman" w:cs="Times New Roman"/>
+          <w:sz w:val="26"/>
+          <w:szCs w:val="26"/>
+        </w:rPr>
+        <w:t xml:space="preserve"> 1 </w:t>
+      </w:r>
+      <w:r>
+        <w:rPr>
+          <w:rFonts w:ascii="Times New Roman" w:hAnsi="Times New Roman" w:cs="Times New Roman"/>
+          <w:sz w:val="26"/>
+          <w:szCs w:val="26"/>
+        </w:rPr>
+        <w:t>đ</w:t>
+      </w:r>
+      <w:r>
+        <w:rPr>
+          <w:rFonts w:ascii="Times New Roman" w:hAnsi="Times New Roman" w:cs="Times New Roman"/>
+          <w:sz w:val="26"/>
+          <w:szCs w:val="26"/>
+        </w:rPr>
+        <w:t>o</w:t>
+      </w:r>
+      <w:r>
+        <w:rPr>
+          <w:rFonts w:ascii="Times New Roman" w:hAnsi="Times New Roman" w:cs="Times New Roman"/>
+          <w:sz w:val="26"/>
+          <w:szCs w:val="26"/>
+        </w:rPr>
+        <w:t>ạn</w:t>
+      </w:r>
+      <w:r>
+        <w:rPr>
+          <w:rFonts w:ascii="Times New Roman" w:hAnsi="Times New Roman" w:cs="Times New Roman"/>
+          <w:sz w:val="26"/>
+          <w:szCs w:val="26"/>
+        </w:rPr>
+        <w:t xml:space="preserve"> ch</w:t>
+      </w:r>
+      <w:r>
+        <w:rPr>
+          <w:rFonts w:ascii="Times New Roman" w:hAnsi="Times New Roman" w:cs="Times New Roman"/>
+          <w:sz w:val="26"/>
+          <w:szCs w:val="26"/>
+        </w:rPr>
+        <w:t>ữ</w:t>
+      </w:r>
+      <w:r>
+        <w:rPr>
+          <w:rFonts w:ascii="Times New Roman" w:hAnsi="Times New Roman" w:cs="Times New Roman"/>
+          <w:sz w:val="26"/>
+          <w:szCs w:val="26"/>
+        </w:rPr>
+        <w:t xml:space="preserve"> trong c</w:t>
+      </w:r>
+      <w:r>
+        <w:rPr>
+          <w:rFonts w:ascii="Times New Roman" w:hAnsi="Times New Roman" w:cs="Times New Roman"/>
+          <w:sz w:val="26"/>
+          <w:szCs w:val="26"/>
+        </w:rPr>
+        <w:t>â</w:t>
+      </w:r>
+      <w:r>
+        <w:rPr>
+          <w:rFonts w:ascii="Times New Roman" w:hAnsi="Times New Roman" w:cs="Times New Roman"/>
+          <w:sz w:val="26"/>
+          <w:szCs w:val="26"/>
+        </w:rPr>
+        <w:t>u)</w:t>
+      </w:r>
+      <w:r>
+        <w:rPr>
+          <w:rFonts w:ascii="Times New Roman" w:hAnsi="Times New Roman" w:cs="Times New Roman"/>
+          <w:sz w:val="26"/>
+          <w:szCs w:val="26"/>
+        </w:rPr>
+        <w:t>, n</w:t>
       </w:r>
       <w:r>
         <w:rPr>
@@ -7474,6 +7666,62 @@
           <w:szCs w:val="26"/>
         </w:rPr>
         <w:t>ợc</w:t>
+      </w:r>
+      <w:r>
+        <w:rPr>
+          <w:rFonts w:ascii="Times New Roman" w:hAnsi="Times New Roman" w:cs="Times New Roman"/>
+          <w:sz w:val="26"/>
+          <w:szCs w:val="26"/>
+        </w:rPr>
+        <w:t xml:space="preserve"> (l</w:t>
+      </w:r>
+      <w:r>
+        <w:rPr>
+          <w:rFonts w:ascii="Times New Roman" w:hAnsi="Times New Roman" w:cs="Times New Roman"/>
+          <w:sz w:val="26"/>
+          <w:szCs w:val="26"/>
+        </w:rPr>
+        <w:t>ỗi</w:t>
+      </w:r>
+      <w:r>
+        <w:rPr>
+          <w:rFonts w:ascii="Times New Roman" w:hAnsi="Times New Roman" w:cs="Times New Roman"/>
+          <w:sz w:val="26"/>
+          <w:szCs w:val="26"/>
+        </w:rPr>
+        <w:t xml:space="preserve"> t</w:t>
+      </w:r>
+      <w:r>
+        <w:rPr>
+          <w:rFonts w:ascii="Times New Roman" w:hAnsi="Times New Roman" w:cs="Times New Roman"/>
+          <w:sz w:val="26"/>
+          <w:szCs w:val="26"/>
+        </w:rPr>
+        <w:t>è</w:t>
+      </w:r>
+      <w:r>
+        <w:rPr>
+          <w:rFonts w:ascii="Times New Roman" w:hAnsi="Times New Roman" w:cs="Times New Roman"/>
+          <w:sz w:val="26"/>
+          <w:szCs w:val="26"/>
+        </w:rPr>
+        <w:t xml:space="preserve"> le h</w:t>
+      </w:r>
+      <w:r>
+        <w:rPr>
+          <w:rFonts w:ascii="Times New Roman" w:hAnsi="Times New Roman" w:cs="Times New Roman"/>
+          <w:sz w:val="26"/>
+          <w:szCs w:val="26"/>
+        </w:rPr>
+        <w:t>ột</w:t>
+      </w:r>
+      <w:r>
+        <w:rPr>
+          <w:rFonts w:ascii="Times New Roman" w:hAnsi="Times New Roman" w:cs="Times New Roman"/>
+          <w:sz w:val="26"/>
+          <w:szCs w:val="26"/>
+        </w:rPr>
+        <w:t xml:space="preserve"> me)</w:t>
       </w:r>
       <w:r>
         <w:rPr>
@@ -7791,17 +8039,7 @@
           <w:sz w:val="26"/>
           <w:szCs w:val="26"/>
         </w:rPr>
-        <w:t xml:space="preserve"> </w:t>
-      </w:r>
-      <w:bookmarkStart w:id="0" w:name="_GoBack"/>
-      <w:bookmarkEnd w:id="0"/>
-      <w:r>
-        <w:rPr>
-          <w:rFonts w:ascii="Times New Roman" w:hAnsi="Times New Roman" w:cs="Times New Roman"/>
-          <w:sz w:val="26"/>
-          <w:szCs w:val="26"/>
-        </w:rPr>
-        <w:t>a t</w:t>
+        <w:t xml:space="preserve"> a t</w:t>
       </w:r>
       <w:r>
         <w:rPr>
@@ -8777,6 +9015,340 @@
           <w:szCs w:val="26"/>
         </w:rPr>
       </w:pPr>
+      <w:r>
+        <w:rPr>
+          <w:rFonts w:ascii="Times New Roman" w:hAnsi="Times New Roman" w:cs="Times New Roman"/>
+          <w:sz w:val="26"/>
+          <w:szCs w:val="26"/>
+        </w:rPr>
+        <w:t xml:space="preserve">Ai </w:t>
+      </w:r>
+      <w:r>
+        <w:rPr>
+          <w:rFonts w:ascii="Times New Roman" w:hAnsi="Times New Roman" w:cs="Times New Roman"/>
+          <w:sz w:val="26"/>
+          <w:szCs w:val="26"/>
+        </w:rPr>
+        <w:t>c</w:t>
+      </w:r>
+      <w:r>
+        <w:rPr>
+          <w:rFonts w:ascii="Times New Roman" w:hAnsi="Times New Roman" w:cs="Times New Roman"/>
+          <w:sz w:val="26"/>
+          <w:szCs w:val="26"/>
+        </w:rPr>
+        <w:t>ư</w:t>
+      </w:r>
+      <w:r>
+        <w:rPr>
+          <w:rFonts w:ascii="Times New Roman" w:hAnsi="Times New Roman" w:cs="Times New Roman"/>
+          <w:sz w:val="26"/>
+          <w:szCs w:val="26"/>
+        </w:rPr>
+        <w:t>n</w:t>
+      </w:r>
+      <w:r>
+        <w:rPr>
+          <w:rFonts w:ascii="Times New Roman" w:hAnsi="Times New Roman" w:cs="Times New Roman"/>
+          <w:sz w:val="26"/>
+          <w:szCs w:val="26"/>
+        </w:rPr>
+        <w:t xml:space="preserve"> </w:t>
+      </w:r>
+      <w:r>
+        <w:rPr>
+          <w:rFonts w:ascii="Times New Roman" w:hAnsi="Times New Roman" w:cs="Times New Roman"/>
+          <w:sz w:val="26"/>
+          <w:szCs w:val="26"/>
+        </w:rPr>
+        <w:t>ba</w:t>
+      </w:r>
+    </w:p>
+    <w:p>
+      <w:pPr>
+        <w:pStyle w:val="ListParagraph"/>
+        <w:numPr>
+          <w:ilvl w:val="0"/>
+          <w:numId w:val="19"/>
+        </w:numPr>
+        <w:spacing w:line="360" w:lineRule="auto"/>
+        <w:rPr>
+          <w:rFonts w:ascii="Times New Roman" w:hAnsi="Times New Roman" w:cs="Times New Roman"/>
+          <w:sz w:val="26"/>
+          <w:szCs w:val="26"/>
+        </w:rPr>
+      </w:pPr>
+      <w:r>
+        <w:rPr>
+          <w:rFonts w:ascii="Times New Roman" w:hAnsi="Times New Roman" w:cs="Times New Roman"/>
+          <w:sz w:val="26"/>
+          <w:szCs w:val="26"/>
+        </w:rPr>
+        <w:t>Trong th</w:t>
+      </w:r>
+      <w:r>
+        <w:rPr>
+          <w:rFonts w:ascii="Times New Roman" w:hAnsi="Times New Roman" w:cs="Times New Roman"/>
+          <w:sz w:val="26"/>
+          <w:szCs w:val="26"/>
+        </w:rPr>
+        <w:t>ẻ</w:t>
+      </w:r>
+      <w:r>
+        <w:rPr>
+          <w:rFonts w:ascii="Times New Roman" w:hAnsi="Times New Roman" w:cs="Times New Roman"/>
+          <w:sz w:val="26"/>
+          <w:szCs w:val="26"/>
+        </w:rPr>
+        <w:t xml:space="preserve"> a, n</w:t>
+      </w:r>
+      <w:r>
+        <w:rPr>
+          <w:rFonts w:ascii="Times New Roman" w:hAnsi="Times New Roman" w:cs="Times New Roman"/>
+          <w:sz w:val="26"/>
+          <w:szCs w:val="26"/>
+        </w:rPr>
+        <w:t>ếu</w:t>
+      </w:r>
+      <w:r>
+        <w:rPr>
+          <w:rFonts w:ascii="Times New Roman" w:hAnsi="Times New Roman" w:cs="Times New Roman"/>
+          <w:sz w:val="26"/>
+          <w:szCs w:val="26"/>
+        </w:rPr>
+        <w:t xml:space="preserve"> cho font-s</w:t>
+      </w:r>
+      <w:r>
+        <w:rPr>
+          <w:rFonts w:ascii="Times New Roman" w:hAnsi="Times New Roman" w:cs="Times New Roman"/>
+          <w:sz w:val="26"/>
+          <w:szCs w:val="26"/>
+        </w:rPr>
+        <w:t>i</w:t>
+      </w:r>
+      <w:r>
+        <w:rPr>
+          <w:rFonts w:ascii="Times New Roman" w:hAnsi="Times New Roman" w:cs="Times New Roman"/>
+          <w:sz w:val="26"/>
+          <w:szCs w:val="26"/>
+        </w:rPr>
+        <w:t>ze v</w:t>
+      </w:r>
+      <w:r>
+        <w:rPr>
+          <w:rFonts w:ascii="Times New Roman" w:hAnsi="Times New Roman" w:cs="Times New Roman"/>
+          <w:sz w:val="26"/>
+          <w:szCs w:val="26"/>
+        </w:rPr>
+        <w:t>à</w:t>
+      </w:r>
+      <w:r>
+        <w:rPr>
+          <w:rFonts w:ascii="Times New Roman" w:hAnsi="Times New Roman" w:cs="Times New Roman"/>
+          <w:sz w:val="26"/>
+          <w:szCs w:val="26"/>
+        </w:rPr>
+        <w:t xml:space="preserve"> font-color: th</w:t>
+      </w:r>
+      <w:r>
+        <w:rPr>
+          <w:rFonts w:ascii="Times New Roman" w:hAnsi="Times New Roman" w:cs="Times New Roman"/>
+          <w:sz w:val="26"/>
+          <w:szCs w:val="26"/>
+        </w:rPr>
+        <w:t>ì</w:t>
+      </w:r>
+      <w:r>
+        <w:rPr>
+          <w:rFonts w:ascii="Times New Roman" w:hAnsi="Times New Roman" w:cs="Times New Roman"/>
+          <w:sz w:val="26"/>
+          <w:szCs w:val="26"/>
+        </w:rPr>
+        <w:t>, n</w:t>
+      </w:r>
+      <w:r>
+        <w:rPr>
+          <w:rFonts w:ascii="Times New Roman" w:hAnsi="Times New Roman" w:cs="Times New Roman"/>
+          <w:sz w:val="26"/>
+          <w:szCs w:val="26"/>
+        </w:rPr>
+        <w:t>ếu</w:t>
+      </w:r>
+      <w:r>
+        <w:rPr>
+          <w:rFonts w:ascii="Times New Roman" w:hAnsi="Times New Roman" w:cs="Times New Roman"/>
+          <w:sz w:val="26"/>
+          <w:szCs w:val="26"/>
+        </w:rPr>
+        <w:t xml:space="preserve"> n</w:t>
+      </w:r>
+      <w:r>
+        <w:rPr>
+          <w:rFonts w:ascii="Times New Roman" w:hAnsi="Times New Roman" w:cs="Times New Roman"/>
+          <w:sz w:val="26"/>
+          <w:szCs w:val="26"/>
+        </w:rPr>
+        <w:t>ó</w:t>
+      </w:r>
+      <w:r>
+        <w:rPr>
+          <w:rFonts w:ascii="Times New Roman" w:hAnsi="Times New Roman" w:cs="Times New Roman"/>
+          <w:sz w:val="26"/>
+          <w:szCs w:val="26"/>
+        </w:rPr>
+        <w:t xml:space="preserve"> ch</w:t>
+      </w:r>
+      <w:r>
+        <w:rPr>
+          <w:rFonts w:ascii="Times New Roman" w:hAnsi="Times New Roman" w:cs="Times New Roman"/>
+          <w:sz w:val="26"/>
+          <w:szCs w:val="26"/>
+        </w:rPr>
+        <w:t>ứa</w:t>
+      </w:r>
+      <w:r>
+        <w:rPr>
+          <w:rFonts w:ascii="Times New Roman" w:hAnsi="Times New Roman" w:cs="Times New Roman"/>
+          <w:sz w:val="26"/>
+          <w:szCs w:val="26"/>
+        </w:rPr>
+        <w:t xml:space="preserve"> &lt;i&gt;, i xem nh</w:t>
+      </w:r>
+      <w:r>
+        <w:rPr>
+          <w:rFonts w:ascii="Times New Roman" w:hAnsi="Times New Roman" w:cs="Times New Roman"/>
+          <w:sz w:val="26"/>
+          <w:szCs w:val="26"/>
+        </w:rPr>
+        <w:t>ư</w:t>
+      </w:r>
+      <w:r>
+        <w:rPr>
+          <w:rFonts w:ascii="Times New Roman" w:hAnsi="Times New Roman" w:cs="Times New Roman"/>
+          <w:sz w:val="26"/>
+          <w:szCs w:val="26"/>
+        </w:rPr>
+        <w:t xml:space="preserve"> l</w:t>
+      </w:r>
+      <w:r>
+        <w:rPr>
+          <w:rFonts w:ascii="Times New Roman" w:hAnsi="Times New Roman" w:cs="Times New Roman"/>
+          <w:sz w:val="26"/>
+          <w:szCs w:val="26"/>
+        </w:rPr>
+        <w:t>à</w:t>
+      </w:r>
+      <w:r>
+        <w:rPr>
+          <w:rFonts w:ascii="Times New Roman" w:hAnsi="Times New Roman" w:cs="Times New Roman"/>
+          <w:sz w:val="26"/>
+          <w:szCs w:val="26"/>
+        </w:rPr>
+        <w:t xml:space="preserve"> ch</w:t>
+      </w:r>
+      <w:r>
+        <w:rPr>
+          <w:rFonts w:ascii="Times New Roman" w:hAnsi="Times New Roman" w:cs="Times New Roman"/>
+          <w:sz w:val="26"/>
+          <w:szCs w:val="26"/>
+        </w:rPr>
+        <w:t>ữ</w:t>
+      </w:r>
+      <w:r>
+        <w:rPr>
+          <w:rFonts w:ascii="Times New Roman" w:hAnsi="Times New Roman" w:cs="Times New Roman"/>
+          <w:sz w:val="26"/>
+          <w:szCs w:val="26"/>
+        </w:rPr>
+        <w:t>, v</w:t>
+      </w:r>
+      <w:r>
+        <w:rPr>
+          <w:rFonts w:ascii="Times New Roman" w:hAnsi="Times New Roman" w:cs="Times New Roman"/>
+          <w:sz w:val="26"/>
+          <w:szCs w:val="26"/>
+        </w:rPr>
+        <w:t>à</w:t>
+      </w:r>
+      <w:r>
+        <w:rPr>
+          <w:rFonts w:ascii="Times New Roman" w:hAnsi="Times New Roman" w:cs="Times New Roman"/>
+          <w:sz w:val="26"/>
+          <w:szCs w:val="26"/>
+        </w:rPr>
+        <w:t xml:space="preserve"> ch</w:t>
+      </w:r>
+      <w:r>
+        <w:rPr>
+          <w:rFonts w:ascii="Times New Roman" w:hAnsi="Times New Roman" w:cs="Times New Roman"/>
+          <w:sz w:val="26"/>
+          <w:szCs w:val="26"/>
+        </w:rPr>
+        <w:t>ịu</w:t>
+      </w:r>
+      <w:r>
+        <w:rPr>
+          <w:rFonts w:ascii="Times New Roman" w:hAnsi="Times New Roman" w:cs="Times New Roman"/>
+          <w:sz w:val="26"/>
+          <w:szCs w:val="26"/>
+        </w:rPr>
+        <w:t xml:space="preserve"> t</w:t>
+      </w:r>
+      <w:r>
+        <w:rPr>
+          <w:rFonts w:ascii="Times New Roman" w:hAnsi="Times New Roman" w:cs="Times New Roman"/>
+          <w:sz w:val="26"/>
+          <w:szCs w:val="26"/>
+        </w:rPr>
+        <w:t>ác</w:t>
+      </w:r>
+      <w:r>
+        <w:rPr>
+          <w:rFonts w:ascii="Times New Roman" w:hAnsi="Times New Roman" w:cs="Times New Roman"/>
+          <w:sz w:val="26"/>
+          <w:szCs w:val="26"/>
+        </w:rPr>
+        <w:t xml:space="preserve"> </w:t>
+      </w:r>
+      <w:r>
+        <w:rPr>
+          <w:rFonts w:ascii="Times New Roman" w:hAnsi="Times New Roman" w:cs="Times New Roman"/>
+          <w:sz w:val="26"/>
+          <w:szCs w:val="26"/>
+        </w:rPr>
+        <w:t>động</w:t>
+      </w:r>
+      <w:r>
+        <w:rPr>
+          <w:rFonts w:ascii="Times New Roman" w:hAnsi="Times New Roman" w:cs="Times New Roman"/>
+          <w:sz w:val="26"/>
+          <w:szCs w:val="26"/>
+        </w:rPr>
+        <w:t xml:space="preserve"> CSS.</w:t>
+      </w:r>
+      <w:r>
+        <w:rPr>
+          <w:rFonts w:ascii="Times New Roman" w:hAnsi="Times New Roman" w:cs="Times New Roman"/>
+          <w:sz w:val="26"/>
+          <w:szCs w:val="26"/>
+        </w:rPr>
+        <w:t xml:space="preserve"> </w:t>
+      </w:r>
+    </w:p>
+    <w:p>
+      <w:pPr>
+        <w:pStyle w:val="ListParagraph"/>
+        <w:numPr>
+          <w:ilvl w:val="0"/>
+          <w:numId w:val="19"/>
+        </w:numPr>
+        <w:spacing w:line="360" w:lineRule="auto"/>
+        <w:rPr>
+          <w:rFonts w:ascii="Times New Roman" w:hAnsi="Times New Roman" w:cs="Times New Roman"/>
+          <w:sz w:val="26"/>
+          <w:szCs w:val="26"/>
+        </w:rPr>
+      </w:pPr>
     </w:p>
     <w:p>
       <w:pPr>
@@ -8799,7 +9371,16 @@
           <w:sz w:val="26"/>
           <w:szCs w:val="26"/>
         </w:rPr>
-        <w:t>Other</w:t>
+        <w:lastRenderedPageBreak/>
+        <w:t>Transform</w:t>
+      </w:r>
+      <w:r>
+        <w:rPr>
+          <w:rFonts w:ascii="Times New Roman" w:hAnsi="Times New Roman" w:cs="Times New Roman"/>
+          <w:sz w:val="26"/>
+          <w:szCs w:val="26"/>
+        </w:rPr>
+        <w:t>: translate(50%, 0);</w:t>
       </w:r>
     </w:p>
     <w:p>
@@ -8807,7 +9388,7 @@
         <w:pStyle w:val="ListParagraph"/>
         <w:numPr>
           <w:ilvl w:val="0"/>
-          <w:numId w:val="17"/>
+          <w:numId w:val="20"/>
         </w:numPr>
         <w:spacing w:line="360" w:lineRule="auto"/>
         <w:rPr>
@@ -8819,20 +9400,552 @@
       <w:r>
         <w:rPr>
           <w:rFonts w:ascii="Times New Roman" w:hAnsi="Times New Roman" w:cs="Times New Roman"/>
-          <w:b/>
-          <w:color w:val="FF0000"/>
-          <w:sz w:val="26"/>
-          <w:szCs w:val="26"/>
-        </w:rPr>
-        <w:t xml:space="preserve">a </w:t>
-      </w:r>
-      <w:r>
-        <w:rPr>
-          <w:rFonts w:ascii="Times New Roman" w:hAnsi="Times New Roman" w:cs="Times New Roman"/>
-          <w:sz w:val="26"/>
-          <w:szCs w:val="26"/>
-        </w:rPr>
-        <w:t>: inline;</w:t>
+          <w:sz w:val="26"/>
+          <w:szCs w:val="26"/>
+        </w:rPr>
+        <w:t xml:space="preserve">X, Y </w:t>
+      </w:r>
+      <w:r>
+        <w:rPr>
+          <w:rFonts w:ascii="Times New Roman" w:hAnsi="Times New Roman" w:cs="Times New Roman"/>
+          <w:sz w:val="26"/>
+          <w:szCs w:val="26"/>
+        </w:rPr>
+        <w:t>ở</w:t>
+      </w:r>
+      <w:r>
+        <w:rPr>
+          <w:rFonts w:ascii="Times New Roman" w:hAnsi="Times New Roman" w:cs="Times New Roman"/>
+          <w:sz w:val="26"/>
+          <w:szCs w:val="26"/>
+        </w:rPr>
+        <w:t xml:space="preserve"> </w:t>
+      </w:r>
+      <w:r>
+        <w:rPr>
+          <w:rFonts w:ascii="Times New Roman" w:hAnsi="Times New Roman" w:cs="Times New Roman"/>
+          <w:sz w:val="26"/>
+          <w:szCs w:val="26"/>
+        </w:rPr>
+        <w:t>đâ</w:t>
+      </w:r>
+      <w:r>
+        <w:rPr>
+          <w:rFonts w:ascii="Times New Roman" w:hAnsi="Times New Roman" w:cs="Times New Roman"/>
+          <w:sz w:val="26"/>
+          <w:szCs w:val="26"/>
+        </w:rPr>
+        <w:t>y l</w:t>
+      </w:r>
+      <w:r>
+        <w:rPr>
+          <w:rFonts w:ascii="Times New Roman" w:hAnsi="Times New Roman" w:cs="Times New Roman"/>
+          <w:sz w:val="26"/>
+          <w:szCs w:val="26"/>
+        </w:rPr>
+        <w:t>à</w:t>
+      </w:r>
+      <w:r>
+        <w:rPr>
+          <w:rFonts w:ascii="Times New Roman" w:hAnsi="Times New Roman" w:cs="Times New Roman"/>
+          <w:sz w:val="26"/>
+          <w:szCs w:val="26"/>
+        </w:rPr>
+        <w:t xml:space="preserve"> so v</w:t>
+      </w:r>
+      <w:r>
+        <w:rPr>
+          <w:rFonts w:ascii="Times New Roman" w:hAnsi="Times New Roman" w:cs="Times New Roman"/>
+          <w:sz w:val="26"/>
+          <w:szCs w:val="26"/>
+        </w:rPr>
+        <w:t>ới</w:t>
+      </w:r>
+      <w:r>
+        <w:rPr>
+          <w:rFonts w:ascii="Times New Roman" w:hAnsi="Times New Roman" w:cs="Times New Roman"/>
+          <w:sz w:val="26"/>
+          <w:szCs w:val="26"/>
+        </w:rPr>
+        <w:t xml:space="preserve"> ch</w:t>
+      </w:r>
+      <w:r>
+        <w:rPr>
+          <w:rFonts w:ascii="Times New Roman" w:hAnsi="Times New Roman" w:cs="Times New Roman"/>
+          <w:sz w:val="26"/>
+          <w:szCs w:val="26"/>
+        </w:rPr>
+        <w:t>ính</w:t>
+      </w:r>
+      <w:r>
+        <w:rPr>
+          <w:rFonts w:ascii="Times New Roman" w:hAnsi="Times New Roman" w:cs="Times New Roman"/>
+          <w:sz w:val="26"/>
+          <w:szCs w:val="26"/>
+        </w:rPr>
+        <w:t xml:space="preserve"> </w:t>
+      </w:r>
+      <w:r>
+        <w:rPr>
+          <w:rFonts w:ascii="Times New Roman" w:hAnsi="Times New Roman" w:cs="Times New Roman"/>
+          <w:sz w:val="26"/>
+          <w:szCs w:val="26"/>
+        </w:rPr>
+        <w:t>w</w:t>
+      </w:r>
+      <w:r>
+        <w:rPr>
+          <w:rFonts w:ascii="Times New Roman" w:hAnsi="Times New Roman" w:cs="Times New Roman"/>
+          <w:sz w:val="26"/>
+          <w:szCs w:val="26"/>
+        </w:rPr>
+        <w:t>idth, height c</w:t>
+      </w:r>
+      <w:r>
+        <w:rPr>
+          <w:rFonts w:ascii="Times New Roman" w:hAnsi="Times New Roman" w:cs="Times New Roman"/>
+          <w:sz w:val="26"/>
+          <w:szCs w:val="26"/>
+        </w:rPr>
+        <w:t>ủa</w:t>
+      </w:r>
+      <w:r>
+        <w:rPr>
+          <w:rFonts w:ascii="Times New Roman" w:hAnsi="Times New Roman" w:cs="Times New Roman"/>
+          <w:sz w:val="26"/>
+          <w:szCs w:val="26"/>
+        </w:rPr>
+        <w:t xml:space="preserve"> p, div. </w:t>
+      </w:r>
+    </w:p>
+    <w:p>
+      <w:pPr>
+        <w:pStyle w:val="ListParagraph"/>
+        <w:numPr>
+          <w:ilvl w:val="0"/>
+          <w:numId w:val="20"/>
+        </w:numPr>
+        <w:spacing w:line="360" w:lineRule="auto"/>
+        <w:rPr>
+          <w:rFonts w:ascii="Times New Roman" w:hAnsi="Times New Roman" w:cs="Times New Roman"/>
+          <w:sz w:val="26"/>
+          <w:szCs w:val="26"/>
+        </w:rPr>
+      </w:pPr>
+      <w:r>
+        <w:rPr>
+          <w:rFonts w:ascii="Times New Roman" w:hAnsi="Times New Roman" w:cs="Times New Roman"/>
+          <w:sz w:val="26"/>
+          <w:szCs w:val="26"/>
+        </w:rPr>
+        <w:t>N</w:t>
+      </w:r>
+      <w:r>
+        <w:rPr>
+          <w:rFonts w:ascii="Times New Roman" w:hAnsi="Times New Roman" w:cs="Times New Roman"/>
+          <w:sz w:val="26"/>
+          <w:szCs w:val="26"/>
+        </w:rPr>
+        <w:t>ếu</w:t>
+      </w:r>
+      <w:r>
+        <w:rPr>
+          <w:rFonts w:ascii="Times New Roman" w:hAnsi="Times New Roman" w:cs="Times New Roman"/>
+          <w:sz w:val="26"/>
+          <w:szCs w:val="26"/>
+        </w:rPr>
+        <w:t xml:space="preserve"> p c</w:t>
+      </w:r>
+      <w:r>
+        <w:rPr>
+          <w:rFonts w:ascii="Times New Roman" w:hAnsi="Times New Roman" w:cs="Times New Roman"/>
+          <w:sz w:val="26"/>
+          <w:szCs w:val="26"/>
+        </w:rPr>
+        <w:t>ó</w:t>
+      </w:r>
+      <w:r>
+        <w:rPr>
+          <w:rFonts w:ascii="Times New Roman" w:hAnsi="Times New Roman" w:cs="Times New Roman"/>
+          <w:sz w:val="26"/>
+          <w:szCs w:val="26"/>
+        </w:rPr>
+        <w:t xml:space="preserve"> absolute, th</w:t>
+      </w:r>
+      <w:r>
+        <w:rPr>
+          <w:rFonts w:ascii="Times New Roman" w:hAnsi="Times New Roman" w:cs="Times New Roman"/>
+          <w:sz w:val="26"/>
+          <w:szCs w:val="26"/>
+        </w:rPr>
+        <w:t>ì</w:t>
+      </w:r>
+      <w:r>
+        <w:rPr>
+          <w:rFonts w:ascii="Times New Roman" w:hAnsi="Times New Roman" w:cs="Times New Roman"/>
+          <w:sz w:val="26"/>
+          <w:szCs w:val="26"/>
+        </w:rPr>
+        <w:t xml:space="preserve"> m</w:t>
+      </w:r>
+      <w:r>
+        <w:rPr>
+          <w:rFonts w:ascii="Times New Roman" w:hAnsi="Times New Roman" w:cs="Times New Roman"/>
+          <w:sz w:val="26"/>
+          <w:szCs w:val="26"/>
+        </w:rPr>
+        <w:t>ặc</w:t>
+      </w:r>
+      <w:r>
+        <w:rPr>
+          <w:rFonts w:ascii="Times New Roman" w:hAnsi="Times New Roman" w:cs="Times New Roman"/>
+          <w:sz w:val="26"/>
+          <w:szCs w:val="26"/>
+        </w:rPr>
+        <w:t xml:space="preserve"> </w:t>
+      </w:r>
+      <w:r>
+        <w:rPr>
+          <w:rFonts w:ascii="Times New Roman" w:hAnsi="Times New Roman" w:cs="Times New Roman"/>
+          <w:sz w:val="26"/>
+          <w:szCs w:val="26"/>
+        </w:rPr>
+        <w:t>định</w:t>
+      </w:r>
+      <w:r>
+        <w:rPr>
+          <w:rFonts w:ascii="Times New Roman" w:hAnsi="Times New Roman" w:cs="Times New Roman"/>
+          <w:sz w:val="26"/>
+          <w:szCs w:val="26"/>
+        </w:rPr>
+        <w:t xml:space="preserve"> </w:t>
+      </w:r>
+      <w:r>
+        <w:rPr>
+          <w:rFonts w:ascii="Times New Roman" w:hAnsi="Times New Roman" w:cs="Times New Roman"/>
+          <w:sz w:val="26"/>
+          <w:szCs w:val="26"/>
+        </w:rPr>
+        <w:t>w</w:t>
+      </w:r>
+      <w:r>
+        <w:rPr>
+          <w:rFonts w:ascii="Times New Roman" w:hAnsi="Times New Roman" w:cs="Times New Roman"/>
+          <w:sz w:val="26"/>
+          <w:szCs w:val="26"/>
+        </w:rPr>
+        <w:t>idth, height, s</w:t>
+      </w:r>
+      <w:r>
+        <w:rPr>
+          <w:rFonts w:ascii="Times New Roman" w:hAnsi="Times New Roman" w:cs="Times New Roman"/>
+          <w:sz w:val="26"/>
+          <w:szCs w:val="26"/>
+        </w:rPr>
+        <w:t>ẽ</w:t>
+      </w:r>
+      <w:r>
+        <w:rPr>
+          <w:rFonts w:ascii="Times New Roman" w:hAnsi="Times New Roman" w:cs="Times New Roman"/>
+          <w:sz w:val="26"/>
+          <w:szCs w:val="26"/>
+        </w:rPr>
+        <w:t xml:space="preserve"> </w:t>
+      </w:r>
+      <w:r>
+        <w:rPr>
+          <w:rFonts w:ascii="Times New Roman" w:hAnsi="Times New Roman" w:cs="Times New Roman"/>
+          <w:sz w:val="26"/>
+          <w:szCs w:val="26"/>
+        </w:rPr>
+        <w:t>đ</w:t>
+      </w:r>
+      <w:r>
+        <w:rPr>
+          <w:rFonts w:ascii="Times New Roman" w:hAnsi="Times New Roman" w:cs="Times New Roman"/>
+          <w:sz w:val="26"/>
+          <w:szCs w:val="26"/>
+        </w:rPr>
+        <w:t>ư</w:t>
+      </w:r>
+      <w:r>
+        <w:rPr>
+          <w:rFonts w:ascii="Times New Roman" w:hAnsi="Times New Roman" w:cs="Times New Roman"/>
+          <w:sz w:val="26"/>
+          <w:szCs w:val="26"/>
+        </w:rPr>
+        <w:t>ợc</w:t>
+      </w:r>
+      <w:r>
+        <w:rPr>
+          <w:rFonts w:ascii="Times New Roman" w:hAnsi="Times New Roman" w:cs="Times New Roman"/>
+          <w:sz w:val="26"/>
+          <w:szCs w:val="26"/>
+        </w:rPr>
+        <w:t xml:space="preserve"> g</w:t>
+      </w:r>
+      <w:r>
+        <w:rPr>
+          <w:rFonts w:ascii="Times New Roman" w:hAnsi="Times New Roman" w:cs="Times New Roman"/>
+          <w:sz w:val="26"/>
+          <w:szCs w:val="26"/>
+        </w:rPr>
+        <w:t>án</w:t>
+      </w:r>
+      <w:r>
+        <w:rPr>
+          <w:rFonts w:ascii="Times New Roman" w:hAnsi="Times New Roman" w:cs="Times New Roman"/>
+          <w:sz w:val="26"/>
+          <w:szCs w:val="26"/>
+        </w:rPr>
+        <w:t xml:space="preserve"> y nh</w:t>
+      </w:r>
+      <w:r>
+        <w:rPr>
+          <w:rFonts w:ascii="Times New Roman" w:hAnsi="Times New Roman" w:cs="Times New Roman"/>
+          <w:sz w:val="26"/>
+          <w:szCs w:val="26"/>
+        </w:rPr>
+        <w:t>ư</w:t>
+      </w:r>
+      <w:r>
+        <w:rPr>
+          <w:rFonts w:ascii="Times New Roman" w:hAnsi="Times New Roman" w:cs="Times New Roman"/>
+          <w:sz w:val="26"/>
+          <w:szCs w:val="26"/>
+        </w:rPr>
+        <w:t xml:space="preserve"> ph</w:t>
+      </w:r>
+      <w:r>
+        <w:rPr>
+          <w:rFonts w:ascii="Times New Roman" w:hAnsi="Times New Roman" w:cs="Times New Roman"/>
+          <w:sz w:val="26"/>
+          <w:szCs w:val="26"/>
+        </w:rPr>
+        <w:t>ần</w:t>
+      </w:r>
+      <w:r>
+        <w:rPr>
+          <w:rFonts w:ascii="Times New Roman" w:hAnsi="Times New Roman" w:cs="Times New Roman"/>
+          <w:sz w:val="26"/>
+          <w:szCs w:val="26"/>
+        </w:rPr>
+        <w:t xml:space="preserve"> </w:t>
+      </w:r>
+      <w:r>
+        <w:rPr>
+          <w:rFonts w:ascii="Times New Roman" w:hAnsi="Times New Roman" w:cs="Times New Roman"/>
+          <w:sz w:val="26"/>
+          <w:szCs w:val="26"/>
+        </w:rPr>
+        <w:t>w</w:t>
+      </w:r>
+      <w:r>
+        <w:rPr>
+          <w:rFonts w:ascii="Times New Roman" w:hAnsi="Times New Roman" w:cs="Times New Roman"/>
+          <w:sz w:val="26"/>
+          <w:szCs w:val="26"/>
+        </w:rPr>
+        <w:t>ight, height auto do absolute t</w:t>
+      </w:r>
+      <w:r>
+        <w:rPr>
+          <w:rFonts w:ascii="Times New Roman" w:hAnsi="Times New Roman" w:cs="Times New Roman"/>
+          <w:sz w:val="26"/>
+          <w:szCs w:val="26"/>
+        </w:rPr>
+        <w:t>ạo</w:t>
+      </w:r>
+      <w:r>
+        <w:rPr>
+          <w:rFonts w:ascii="Times New Roman" w:hAnsi="Times New Roman" w:cs="Times New Roman"/>
+          <w:sz w:val="26"/>
+          <w:szCs w:val="26"/>
+        </w:rPr>
+        <w:t xml:space="preserve"> ra. L</w:t>
+      </w:r>
+      <w:r>
+        <w:rPr>
+          <w:rFonts w:ascii="Times New Roman" w:hAnsi="Times New Roman" w:cs="Times New Roman"/>
+          <w:sz w:val="26"/>
+          <w:szCs w:val="26"/>
+        </w:rPr>
+        <w:t>úc</w:t>
+      </w:r>
+      <w:r>
+        <w:rPr>
+          <w:rFonts w:ascii="Times New Roman" w:hAnsi="Times New Roman" w:cs="Times New Roman"/>
+          <w:sz w:val="26"/>
+          <w:szCs w:val="26"/>
+        </w:rPr>
+        <w:t xml:space="preserve"> n</w:t>
+      </w:r>
+      <w:r>
+        <w:rPr>
+          <w:rFonts w:ascii="Times New Roman" w:hAnsi="Times New Roman" w:cs="Times New Roman"/>
+          <w:sz w:val="26"/>
+          <w:szCs w:val="26"/>
+        </w:rPr>
+        <w:t>ày</w:t>
+      </w:r>
+      <w:r>
+        <w:rPr>
+          <w:rFonts w:ascii="Times New Roman" w:hAnsi="Times New Roman" w:cs="Times New Roman"/>
+          <w:sz w:val="26"/>
+          <w:szCs w:val="26"/>
+        </w:rPr>
+        <w:t>, tr</w:t>
+      </w:r>
+      <w:r>
+        <w:rPr>
+          <w:rFonts w:ascii="Times New Roman" w:hAnsi="Times New Roman" w:cs="Times New Roman"/>
+          <w:sz w:val="26"/>
+          <w:szCs w:val="26"/>
+        </w:rPr>
+        <w:t>anf</w:t>
+      </w:r>
+      <w:r>
+        <w:rPr>
+          <w:rFonts w:ascii="Times New Roman" w:hAnsi="Times New Roman" w:cs="Times New Roman"/>
+          <w:sz w:val="26"/>
+          <w:szCs w:val="26"/>
+        </w:rPr>
+        <w:t>orm, v</w:t>
+      </w:r>
+      <w:r>
+        <w:rPr>
+          <w:rFonts w:ascii="Times New Roman" w:hAnsi="Times New Roman" w:cs="Times New Roman"/>
+          <w:sz w:val="26"/>
+          <w:szCs w:val="26"/>
+        </w:rPr>
+        <w:t>ẫn</w:t>
+      </w:r>
+      <w:r>
+        <w:rPr>
+          <w:rFonts w:ascii="Times New Roman" w:hAnsi="Times New Roman" w:cs="Times New Roman"/>
+          <w:sz w:val="26"/>
+          <w:szCs w:val="26"/>
+        </w:rPr>
+        <w:t xml:space="preserve"> theo </w:t>
+      </w:r>
+      <w:r>
+        <w:rPr>
+          <w:rFonts w:ascii="Times New Roman" w:hAnsi="Times New Roman" w:cs="Times New Roman"/>
+          <w:sz w:val="26"/>
+          <w:szCs w:val="26"/>
+        </w:rPr>
+        <w:t>w</w:t>
+      </w:r>
+      <w:r>
+        <w:rPr>
+          <w:rFonts w:ascii="Times New Roman" w:hAnsi="Times New Roman" w:cs="Times New Roman"/>
+          <w:sz w:val="26"/>
+          <w:szCs w:val="26"/>
+        </w:rPr>
+        <w:t>idth, heigth g</w:t>
+      </w:r>
+      <w:r>
+        <w:rPr>
+          <w:rFonts w:ascii="Times New Roman" w:hAnsi="Times New Roman" w:cs="Times New Roman"/>
+          <w:sz w:val="26"/>
+          <w:szCs w:val="26"/>
+        </w:rPr>
+        <w:t>ốc</w:t>
+      </w:r>
+      <w:r>
+        <w:rPr>
+          <w:rFonts w:ascii="Times New Roman" w:hAnsi="Times New Roman" w:cs="Times New Roman"/>
+          <w:sz w:val="26"/>
+          <w:szCs w:val="26"/>
+        </w:rPr>
+        <w:t xml:space="preserve"> n</w:t>
+      </w:r>
+      <w:r>
+        <w:rPr>
+          <w:rFonts w:ascii="Times New Roman" w:hAnsi="Times New Roman" w:cs="Times New Roman"/>
+          <w:sz w:val="26"/>
+          <w:szCs w:val="26"/>
+        </w:rPr>
+        <w:t>ày</w:t>
+      </w:r>
+      <w:r>
+        <w:rPr>
+          <w:rFonts w:ascii="Times New Roman" w:hAnsi="Times New Roman" w:cs="Times New Roman"/>
+          <w:sz w:val="26"/>
+          <w:szCs w:val="26"/>
+        </w:rPr>
+        <w:t>.</w:t>
+      </w:r>
+    </w:p>
+    <w:p>
+      <w:pPr>
+        <w:pStyle w:val="ListParagraph"/>
+        <w:numPr>
+          <w:ilvl w:val="0"/>
+          <w:numId w:val="20"/>
+        </w:numPr>
+        <w:spacing w:line="360" w:lineRule="auto"/>
+        <w:rPr>
+          <w:rFonts w:ascii="Times New Roman" w:hAnsi="Times New Roman" w:cs="Times New Roman"/>
+          <w:sz w:val="26"/>
+          <w:szCs w:val="26"/>
+        </w:rPr>
+      </w:pPr>
+      <w:r>
+        <w:rPr>
+          <w:rFonts w:ascii="Times New Roman" w:hAnsi="Times New Roman" w:cs="Times New Roman"/>
+          <w:sz w:val="26"/>
+          <w:szCs w:val="26"/>
+        </w:rPr>
+        <w:t>Thư</w:t>
+      </w:r>
+      <w:r>
+        <w:rPr>
+          <w:rFonts w:ascii="Times New Roman" w:hAnsi="Times New Roman" w:cs="Times New Roman"/>
+          <w:sz w:val="26"/>
+          <w:szCs w:val="26"/>
+        </w:rPr>
+        <w:t>ờng</w:t>
+      </w:r>
+      <w:r>
+        <w:rPr>
+          <w:rFonts w:ascii="Times New Roman" w:hAnsi="Times New Roman" w:cs="Times New Roman"/>
+          <w:sz w:val="26"/>
+          <w:szCs w:val="26"/>
+        </w:rPr>
+        <w:t xml:space="preserve"> s</w:t>
+      </w:r>
+      <w:r>
+        <w:rPr>
+          <w:rFonts w:ascii="Times New Roman" w:hAnsi="Times New Roman" w:cs="Times New Roman"/>
+          <w:sz w:val="26"/>
+          <w:szCs w:val="26"/>
+        </w:rPr>
+        <w:t>ẽ</w:t>
+      </w:r>
+      <w:r>
+        <w:rPr>
+          <w:rFonts w:ascii="Times New Roman" w:hAnsi="Times New Roman" w:cs="Times New Roman"/>
+          <w:sz w:val="26"/>
+          <w:szCs w:val="26"/>
+        </w:rPr>
+        <w:t xml:space="preserve"> m</w:t>
+      </w:r>
+      <w:r>
+        <w:rPr>
+          <w:rFonts w:ascii="Times New Roman" w:hAnsi="Times New Roman" w:cs="Times New Roman"/>
+          <w:sz w:val="26"/>
+          <w:szCs w:val="26"/>
+        </w:rPr>
+        <w:t>ar</w:t>
+      </w:r>
+      <w:r>
+        <w:rPr>
+          <w:rFonts w:ascii="Times New Roman" w:hAnsi="Times New Roman" w:cs="Times New Roman"/>
+          <w:sz w:val="26"/>
+          <w:szCs w:val="26"/>
+        </w:rPr>
+        <w:t>gin: auto; !!!</w:t>
       </w:r>
     </w:p>
     <w:p>
@@ -8856,23 +9969,294 @@
           <w:sz w:val="26"/>
           <w:szCs w:val="26"/>
         </w:rPr>
-        <w:t>Qu</w:t>
-      </w:r>
-      <w:r>
-        <w:rPr>
-          <w:rFonts w:ascii="Times New Roman" w:hAnsi="Times New Roman" w:cs="Times New Roman"/>
-          <w:sz w:val="26"/>
-          <w:szCs w:val="26"/>
-        </w:rPr>
-        <w:t>estion</w:t>
-      </w:r>
-      <w:r>
-        <w:rPr>
-          <w:rFonts w:ascii="Times New Roman" w:hAnsi="Times New Roman" w:cs="Times New Roman"/>
-          <w:sz w:val="26"/>
-          <w:szCs w:val="26"/>
-        </w:rPr>
-        <w:t>:</w:t>
+        <w:t>Transition:</w:t>
+      </w:r>
+    </w:p>
+    <w:p>
+      <w:pPr>
+        <w:pStyle w:val="ListParagraph"/>
+        <w:numPr>
+          <w:ilvl w:val="0"/>
+          <w:numId w:val="21"/>
+        </w:numPr>
+        <w:spacing w:line="360" w:lineRule="auto"/>
+        <w:rPr>
+          <w:rFonts w:ascii="Times New Roman" w:hAnsi="Times New Roman" w:cs="Times New Roman"/>
+          <w:sz w:val="26"/>
+          <w:szCs w:val="26"/>
+        </w:rPr>
+      </w:pPr>
+      <w:r>
+        <w:rPr>
+          <w:rFonts w:ascii="Times New Roman" w:hAnsi="Times New Roman" w:cs="Times New Roman"/>
+          <w:sz w:val="26"/>
+          <w:szCs w:val="26"/>
+        </w:rPr>
+        <w:t>transition: [property] [duration] [timing-function] [delay]</w:t>
+      </w:r>
+    </w:p>
+    <w:p>
+      <w:pPr>
+        <w:pStyle w:val="ListParagraph"/>
+        <w:numPr>
+          <w:ilvl w:val="0"/>
+          <w:numId w:val="21"/>
+        </w:numPr>
+        <w:spacing w:line="360" w:lineRule="auto"/>
+        <w:rPr>
+          <w:rFonts w:ascii="Times New Roman" w:hAnsi="Times New Roman" w:cs="Times New Roman"/>
+          <w:sz w:val="26"/>
+          <w:szCs w:val="26"/>
+        </w:rPr>
+      </w:pPr>
+      <w:r>
+        <w:rPr>
+          <w:rFonts w:ascii="Times New Roman" w:hAnsi="Times New Roman" w:cs="Times New Roman"/>
+          <w:sz w:val="26"/>
+          <w:szCs w:val="26"/>
+        </w:rPr>
+        <w:t>transition: all 10s ease 1s;</w:t>
+      </w:r>
+    </w:p>
+    <w:p>
+      <w:pPr>
+        <w:pStyle w:val="ListParagraph"/>
+        <w:numPr>
+          <w:ilvl w:val="0"/>
+          <w:numId w:val="21"/>
+        </w:numPr>
+        <w:spacing w:line="360" w:lineRule="auto"/>
+        <w:rPr>
+          <w:rFonts w:ascii="Times New Roman" w:hAnsi="Times New Roman" w:cs="Times New Roman"/>
+          <w:sz w:val="26"/>
+          <w:szCs w:val="26"/>
+        </w:rPr>
+      </w:pPr>
+      <w:r>
+        <w:rPr>
+          <w:rFonts w:ascii="Times New Roman" w:hAnsi="Times New Roman" w:cs="Times New Roman"/>
+          <w:sz w:val="26"/>
+          <w:szCs w:val="26"/>
+        </w:rPr>
+        <w:t>áp</w:t>
+      </w:r>
+      <w:r>
+        <w:rPr>
+          <w:rFonts w:ascii="Times New Roman" w:hAnsi="Times New Roman" w:cs="Times New Roman"/>
+          <w:sz w:val="26"/>
+          <w:szCs w:val="26"/>
+        </w:rPr>
+        <w:t xml:space="preserve"> d</w:t>
+      </w:r>
+      <w:r>
+        <w:rPr>
+          <w:rFonts w:ascii="Times New Roman" w:hAnsi="Times New Roman" w:cs="Times New Roman"/>
+          <w:sz w:val="26"/>
+          <w:szCs w:val="26"/>
+        </w:rPr>
+        <w:t>ụng</w:t>
+      </w:r>
+      <w:r>
+        <w:rPr>
+          <w:rFonts w:ascii="Times New Roman" w:hAnsi="Times New Roman" w:cs="Times New Roman"/>
+          <w:sz w:val="26"/>
+          <w:szCs w:val="26"/>
+        </w:rPr>
+        <w:t xml:space="preserve"> cho t</w:t>
+      </w:r>
+      <w:r>
+        <w:rPr>
+          <w:rFonts w:ascii="Times New Roman" w:hAnsi="Times New Roman" w:cs="Times New Roman"/>
+          <w:sz w:val="26"/>
+          <w:szCs w:val="26"/>
+        </w:rPr>
+        <w:t>ất</w:t>
+      </w:r>
+      <w:r>
+        <w:rPr>
+          <w:rFonts w:ascii="Times New Roman" w:hAnsi="Times New Roman" w:cs="Times New Roman"/>
+          <w:sz w:val="26"/>
+          <w:szCs w:val="26"/>
+        </w:rPr>
+        <w:t xml:space="preserve"> c</w:t>
+      </w:r>
+      <w:r>
+        <w:rPr>
+          <w:rFonts w:ascii="Times New Roman" w:hAnsi="Times New Roman" w:cs="Times New Roman"/>
+          <w:sz w:val="26"/>
+          <w:szCs w:val="26"/>
+        </w:rPr>
+        <w:t>ả</w:t>
+      </w:r>
+      <w:r>
+        <w:rPr>
+          <w:rFonts w:ascii="Times New Roman" w:hAnsi="Times New Roman" w:cs="Times New Roman"/>
+          <w:sz w:val="26"/>
+          <w:szCs w:val="26"/>
+        </w:rPr>
+        <w:t xml:space="preserve"> (height, </w:t>
+      </w:r>
+      <w:r>
+        <w:rPr>
+          <w:rFonts w:ascii="Times New Roman" w:hAnsi="Times New Roman" w:cs="Times New Roman"/>
+          <w:sz w:val="26"/>
+          <w:szCs w:val="26"/>
+        </w:rPr>
+        <w:t>w</w:t>
+      </w:r>
+      <w:r>
+        <w:rPr>
+          <w:rFonts w:ascii="Times New Roman" w:hAnsi="Times New Roman" w:cs="Times New Roman"/>
+          <w:sz w:val="26"/>
+          <w:szCs w:val="26"/>
+        </w:rPr>
+        <w:t>idth,…) trong v</w:t>
+      </w:r>
+      <w:r>
+        <w:rPr>
+          <w:rFonts w:ascii="Times New Roman" w:hAnsi="Times New Roman" w:cs="Times New Roman"/>
+          <w:sz w:val="26"/>
+          <w:szCs w:val="26"/>
+        </w:rPr>
+        <w:t>òng</w:t>
+      </w:r>
+      <w:r>
+        <w:rPr>
+          <w:rFonts w:ascii="Times New Roman" w:hAnsi="Times New Roman" w:cs="Times New Roman"/>
+          <w:sz w:val="26"/>
+          <w:szCs w:val="26"/>
+        </w:rPr>
+        <w:t xml:space="preserve"> 10s, v</w:t>
+      </w:r>
+      <w:r>
+        <w:rPr>
+          <w:rFonts w:ascii="Times New Roman" w:hAnsi="Times New Roman" w:cs="Times New Roman"/>
+          <w:sz w:val="26"/>
+          <w:szCs w:val="26"/>
+        </w:rPr>
+        <w:t>ới</w:t>
+      </w:r>
+      <w:r>
+        <w:rPr>
+          <w:rFonts w:ascii="Times New Roman" w:hAnsi="Times New Roman" w:cs="Times New Roman"/>
+          <w:sz w:val="26"/>
+          <w:szCs w:val="26"/>
+        </w:rPr>
+        <w:t xml:space="preserve"> lo</w:t>
+      </w:r>
+      <w:r>
+        <w:rPr>
+          <w:rFonts w:ascii="Times New Roman" w:hAnsi="Times New Roman" w:cs="Times New Roman"/>
+          <w:sz w:val="26"/>
+          <w:szCs w:val="26"/>
+        </w:rPr>
+        <w:t>ại</w:t>
+      </w:r>
+      <w:r>
+        <w:rPr>
+          <w:rFonts w:ascii="Times New Roman" w:hAnsi="Times New Roman" w:cs="Times New Roman"/>
+          <w:sz w:val="26"/>
+          <w:szCs w:val="26"/>
+        </w:rPr>
+        <w:t xml:space="preserve"> ease l</w:t>
+      </w:r>
+      <w:r>
+        <w:rPr>
+          <w:rFonts w:ascii="Times New Roman" w:hAnsi="Times New Roman" w:cs="Times New Roman"/>
+          <w:sz w:val="26"/>
+          <w:szCs w:val="26"/>
+        </w:rPr>
+        <w:t>à</w:t>
+      </w:r>
+      <w:r>
+        <w:rPr>
+          <w:rFonts w:ascii="Times New Roman" w:hAnsi="Times New Roman" w:cs="Times New Roman"/>
+          <w:sz w:val="26"/>
+          <w:szCs w:val="26"/>
+        </w:rPr>
+        <w:t xml:space="preserve"> ch</w:t>
+      </w:r>
+      <w:r>
+        <w:rPr>
+          <w:rFonts w:ascii="Times New Roman" w:hAnsi="Times New Roman" w:cs="Times New Roman"/>
+          <w:sz w:val="26"/>
+          <w:szCs w:val="26"/>
+        </w:rPr>
+        <w:t>ậm</w:t>
+      </w:r>
+      <w:r>
+        <w:rPr>
+          <w:rFonts w:ascii="Times New Roman" w:hAnsi="Times New Roman" w:cs="Times New Roman"/>
+          <w:sz w:val="26"/>
+          <w:szCs w:val="26"/>
+        </w:rPr>
+        <w:t xml:space="preserve"> sau nhanh </w:t>
+      </w:r>
+      <w:bookmarkStart w:id="0" w:name="_GoBack"/>
+      <w:bookmarkEnd w:id="0"/>
+      <w:r>
+        <w:rPr>
+          <w:rFonts w:ascii="Times New Roman" w:hAnsi="Times New Roman" w:cs="Times New Roman"/>
+          <w:sz w:val="26"/>
+          <w:szCs w:val="26"/>
+        </w:rPr>
+        <w:t>(ease-in, ease-out,…), sau khi ch</w:t>
+      </w:r>
+      <w:r>
+        <w:rPr>
+          <w:rFonts w:ascii="Times New Roman" w:hAnsi="Times New Roman" w:cs="Times New Roman"/>
+          <w:sz w:val="26"/>
+          <w:szCs w:val="26"/>
+        </w:rPr>
+        <w:t>ờ</w:t>
+      </w:r>
+      <w:r>
+        <w:rPr>
+          <w:rFonts w:ascii="Times New Roman" w:hAnsi="Times New Roman" w:cs="Times New Roman"/>
+          <w:sz w:val="26"/>
+          <w:szCs w:val="26"/>
+        </w:rPr>
+        <w:t xml:space="preserve"> 1s.</w:t>
+      </w:r>
+    </w:p>
+    <w:p>
+      <w:pPr>
+        <w:pStyle w:val="ListParagraph"/>
+        <w:numPr>
+          <w:ilvl w:val="0"/>
+          <w:numId w:val="1"/>
+        </w:numPr>
+        <w:spacing w:line="360" w:lineRule="auto"/>
+        <w:ind w:left="1170"/>
+        <w:rPr>
+          <w:rFonts w:ascii="Times New Roman" w:hAnsi="Times New Roman" w:cs="Times New Roman"/>
+          <w:sz w:val="26"/>
+          <w:szCs w:val="26"/>
+        </w:rPr>
+      </w:pPr>
+    </w:p>
+    <w:p>
+      <w:pPr>
+        <w:pStyle w:val="ListParagraph"/>
+        <w:numPr>
+          <w:ilvl w:val="0"/>
+          <w:numId w:val="1"/>
+        </w:numPr>
+        <w:spacing w:line="360" w:lineRule="auto"/>
+        <w:ind w:left="1170"/>
+        <w:rPr>
+          <w:rFonts w:ascii="Times New Roman" w:hAnsi="Times New Roman" w:cs="Times New Roman"/>
+          <w:sz w:val="26"/>
+          <w:szCs w:val="26"/>
+        </w:rPr>
+      </w:pPr>
+      <w:r>
+        <w:rPr>
+          <w:rFonts w:ascii="Times New Roman" w:hAnsi="Times New Roman" w:cs="Times New Roman"/>
+          <w:sz w:val="26"/>
+          <w:szCs w:val="26"/>
+        </w:rPr>
+        <w:t>Other</w:t>
       </w:r>
     </w:p>
     <w:p>
@@ -8892,10 +10276,82 @@
       <w:r>
         <w:rPr>
           <w:rFonts w:ascii="Times New Roman" w:hAnsi="Times New Roman" w:cs="Times New Roman"/>
-          <w:sz w:val="26"/>
-          <w:szCs w:val="26"/>
-        </w:rPr>
-        <w:lastRenderedPageBreak/>
+          <w:b/>
+          <w:color w:val="FF0000"/>
+          <w:sz w:val="26"/>
+          <w:szCs w:val="26"/>
+        </w:rPr>
+        <w:t xml:space="preserve">a </w:t>
+      </w:r>
+      <w:r>
+        <w:rPr>
+          <w:rFonts w:ascii="Times New Roman" w:hAnsi="Times New Roman" w:cs="Times New Roman"/>
+          <w:sz w:val="26"/>
+          <w:szCs w:val="26"/>
+        </w:rPr>
+        <w:t>: inline;</w:t>
+      </w:r>
+    </w:p>
+    <w:p>
+      <w:pPr>
+        <w:pStyle w:val="ListParagraph"/>
+        <w:numPr>
+          <w:ilvl w:val="0"/>
+          <w:numId w:val="1"/>
+        </w:numPr>
+        <w:spacing w:line="360" w:lineRule="auto"/>
+        <w:ind w:left="1170"/>
+        <w:rPr>
+          <w:rFonts w:ascii="Times New Roman" w:hAnsi="Times New Roman" w:cs="Times New Roman"/>
+          <w:sz w:val="26"/>
+          <w:szCs w:val="26"/>
+        </w:rPr>
+      </w:pPr>
+      <w:r>
+        <w:rPr>
+          <w:rFonts w:ascii="Times New Roman" w:hAnsi="Times New Roman" w:cs="Times New Roman"/>
+          <w:sz w:val="26"/>
+          <w:szCs w:val="26"/>
+        </w:rPr>
+        <w:t>Qu</w:t>
+      </w:r>
+      <w:r>
+        <w:rPr>
+          <w:rFonts w:ascii="Times New Roman" w:hAnsi="Times New Roman" w:cs="Times New Roman"/>
+          <w:sz w:val="26"/>
+          <w:szCs w:val="26"/>
+        </w:rPr>
+        <w:t>estion</w:t>
+      </w:r>
+      <w:r>
+        <w:rPr>
+          <w:rFonts w:ascii="Times New Roman" w:hAnsi="Times New Roman" w:cs="Times New Roman"/>
+          <w:sz w:val="26"/>
+          <w:szCs w:val="26"/>
+        </w:rPr>
+        <w:t>:</w:t>
+      </w:r>
+    </w:p>
+    <w:p>
+      <w:pPr>
+        <w:pStyle w:val="ListParagraph"/>
+        <w:numPr>
+          <w:ilvl w:val="0"/>
+          <w:numId w:val="17"/>
+        </w:numPr>
+        <w:spacing w:line="360" w:lineRule="auto"/>
+        <w:rPr>
+          <w:rFonts w:ascii="Times New Roman" w:hAnsi="Times New Roman" w:cs="Times New Roman"/>
+          <w:sz w:val="26"/>
+          <w:szCs w:val="26"/>
+        </w:rPr>
+      </w:pPr>
+      <w:r>
+        <w:rPr>
+          <w:rFonts w:ascii="Times New Roman" w:hAnsi="Times New Roman" w:cs="Times New Roman"/>
+          <w:sz w:val="26"/>
+          <w:szCs w:val="26"/>
+        </w:rPr>
         <w:t>T</w:t>
       </w:r>
       <w:r>
@@ -9530,6 +10986,120 @@
     </w:lvl>
   </w:abstractNum>
   <w:abstractNum w:abstractNumId="3">
+    <w:nsid w:val="1EA857A9"/>
+    <w:multiLevelType w:val="hybridMultilevel"/>
+    <w:tmpl w:val="47B2D866"/>
+    <w:lvl w:ilvl="0" w:tplc="90069E72">
+      <w:start w:val="1"/>
+      <w:numFmt w:val="bullet"/>
+      <w:lvlText w:val=""/>
+      <w:lvlJc w:val="left"/>
+      <w:pPr>
+        <w:ind w:left="1890" w:hanging="360"/>
+      </w:pPr>
+      <w:rPr>
+        <w:rFonts w:ascii="Wingdings" w:hAnsi="Wingdings" w:hint="default"/>
+        <w:color w:val="00B050"/>
+      </w:rPr>
+    </w:lvl>
+    <w:lvl w:ilvl="1" w:tplc="04090003" w:tentative="1">
+      <w:start w:val="1"/>
+      <w:numFmt w:val="bullet"/>
+      <w:lvlText w:val="o"/>
+      <w:lvlJc w:val="left"/>
+      <w:pPr>
+        <w:ind w:left="2610" w:hanging="360"/>
+      </w:pPr>
+      <w:rPr>
+        <w:rFonts w:ascii="Courier New" w:hAnsi="Courier New" w:cs="Courier New" w:hint="default"/>
+      </w:rPr>
+    </w:lvl>
+    <w:lvl w:ilvl="2" w:tplc="04090005" w:tentative="1">
+      <w:start w:val="1"/>
+      <w:numFmt w:val="bullet"/>
+      <w:lvlText w:val=""/>
+      <w:lvlJc w:val="left"/>
+      <w:pPr>
+        <w:ind w:left="3330" w:hanging="360"/>
+      </w:pPr>
+      <w:rPr>
+        <w:rFonts w:ascii="Wingdings" w:hAnsi="Wingdings" w:hint="default"/>
+      </w:rPr>
+    </w:lvl>
+    <w:lvl w:ilvl="3" w:tplc="04090001" w:tentative="1">
+      <w:start w:val="1"/>
+      <w:numFmt w:val="bullet"/>
+      <w:lvlText w:val=""/>
+      <w:lvlJc w:val="left"/>
+      <w:pPr>
+        <w:ind w:left="4050" w:hanging="360"/>
+      </w:pPr>
+      <w:rPr>
+        <w:rFonts w:ascii="Symbol" w:hAnsi="Symbol" w:hint="default"/>
+      </w:rPr>
+    </w:lvl>
+    <w:lvl w:ilvl="4" w:tplc="04090003" w:tentative="1">
+      <w:start w:val="1"/>
+      <w:numFmt w:val="bullet"/>
+      <w:lvlText w:val="o"/>
+      <w:lvlJc w:val="left"/>
+      <w:pPr>
+        <w:ind w:left="4770" w:hanging="360"/>
+      </w:pPr>
+      <w:rPr>
+        <w:rFonts w:ascii="Courier New" w:hAnsi="Courier New" w:cs="Courier New" w:hint="default"/>
+      </w:rPr>
+    </w:lvl>
+    <w:lvl w:ilvl="5" w:tplc="04090005" w:tentative="1">
+      <w:start w:val="1"/>
+      <w:numFmt w:val="bullet"/>
+      <w:lvlText w:val=""/>
+      <w:lvlJc w:val="left"/>
+      <w:pPr>
+        <w:ind w:left="5490" w:hanging="360"/>
+      </w:pPr>
+      <w:rPr>
+        <w:rFonts w:ascii="Wingdings" w:hAnsi="Wingdings" w:hint="default"/>
+      </w:rPr>
+    </w:lvl>
+    <w:lvl w:ilvl="6" w:tplc="04090001" w:tentative="1">
+      <w:start w:val="1"/>
+      <w:numFmt w:val="bullet"/>
+      <w:lvlText w:val=""/>
+      <w:lvlJc w:val="left"/>
+      <w:pPr>
+        <w:ind w:left="6210" w:hanging="360"/>
+      </w:pPr>
+      <w:rPr>
+        <w:rFonts w:ascii="Symbol" w:hAnsi="Symbol" w:hint="default"/>
+      </w:rPr>
+    </w:lvl>
+    <w:lvl w:ilvl="7" w:tplc="04090003" w:tentative="1">
+      <w:start w:val="1"/>
+      <w:numFmt w:val="bullet"/>
+      <w:lvlText w:val="o"/>
+      <w:lvlJc w:val="left"/>
+      <w:pPr>
+        <w:ind w:left="6930" w:hanging="360"/>
+      </w:pPr>
+      <w:rPr>
+        <w:rFonts w:ascii="Courier New" w:hAnsi="Courier New" w:cs="Courier New" w:hint="default"/>
+      </w:rPr>
+    </w:lvl>
+    <w:lvl w:ilvl="8" w:tplc="04090005" w:tentative="1">
+      <w:start w:val="1"/>
+      <w:numFmt w:val="bullet"/>
+      <w:lvlText w:val=""/>
+      <w:lvlJc w:val="left"/>
+      <w:pPr>
+        <w:ind w:left="7650" w:hanging="360"/>
+      </w:pPr>
+      <w:rPr>
+        <w:rFonts w:ascii="Wingdings" w:hAnsi="Wingdings" w:hint="default"/>
+      </w:rPr>
+    </w:lvl>
+  </w:abstractNum>
+  <w:abstractNum w:abstractNumId="4">
     <w:nsid w:val="29707797"/>
     <w:multiLevelType w:val="hybridMultilevel"/>
     <w:tmpl w:val="50D2052E"/>
@@ -9643,7 +11213,7 @@
       </w:rPr>
     </w:lvl>
   </w:abstractNum>
-  <w:abstractNum w:abstractNumId="4">
+  <w:abstractNum w:abstractNumId="5">
     <w:nsid w:val="2F405579"/>
     <w:multiLevelType w:val="hybridMultilevel"/>
     <w:tmpl w:val="F5D8F292"/>
@@ -9757,7 +11327,7 @@
       </w:rPr>
     </w:lvl>
   </w:abstractNum>
-  <w:abstractNum w:abstractNumId="5">
+  <w:abstractNum w:abstractNumId="6">
     <w:nsid w:val="31CF1D1F"/>
     <w:multiLevelType w:val="hybridMultilevel"/>
     <w:tmpl w:val="F584835A"/>
@@ -9871,7 +11441,7 @@
       </w:rPr>
     </w:lvl>
   </w:abstractNum>
-  <w:abstractNum w:abstractNumId="6">
+  <w:abstractNum w:abstractNumId="7">
     <w:nsid w:val="3ADA7577"/>
     <w:multiLevelType w:val="hybridMultilevel"/>
     <w:tmpl w:val="5852C60C"/>
@@ -9985,7 +11555,7 @@
       </w:rPr>
     </w:lvl>
   </w:abstractNum>
-  <w:abstractNum w:abstractNumId="7">
+  <w:abstractNum w:abstractNumId="8">
     <w:nsid w:val="487147FC"/>
     <w:multiLevelType w:val="hybridMultilevel"/>
     <w:tmpl w:val="70A27438"/>
@@ -10074,7 +11644,121 @@
       </w:pPr>
     </w:lvl>
   </w:abstractNum>
-  <w:abstractNum w:abstractNumId="8">
+  <w:abstractNum w:abstractNumId="9">
+    <w:nsid w:val="501D1F9F"/>
+    <w:multiLevelType w:val="hybridMultilevel"/>
+    <w:tmpl w:val="B04280A4"/>
+    <w:lvl w:ilvl="0" w:tplc="90069E72">
+      <w:start w:val="1"/>
+      <w:numFmt w:val="bullet"/>
+      <w:lvlText w:val=""/>
+      <w:lvlJc w:val="left"/>
+      <w:pPr>
+        <w:ind w:left="1890" w:hanging="360"/>
+      </w:pPr>
+      <w:rPr>
+        <w:rFonts w:ascii="Wingdings" w:hAnsi="Wingdings" w:hint="default"/>
+        <w:color w:val="00B050"/>
+      </w:rPr>
+    </w:lvl>
+    <w:lvl w:ilvl="1" w:tplc="04090003" w:tentative="1">
+      <w:start w:val="1"/>
+      <w:numFmt w:val="bullet"/>
+      <w:lvlText w:val="o"/>
+      <w:lvlJc w:val="left"/>
+      <w:pPr>
+        <w:ind w:left="2610" w:hanging="360"/>
+      </w:pPr>
+      <w:rPr>
+        <w:rFonts w:ascii="Courier New" w:hAnsi="Courier New" w:cs="Courier New" w:hint="default"/>
+      </w:rPr>
+    </w:lvl>
+    <w:lvl w:ilvl="2" w:tplc="04090005" w:tentative="1">
+      <w:start w:val="1"/>
+      <w:numFmt w:val="bullet"/>
+      <w:lvlText w:val=""/>
+      <w:lvlJc w:val="left"/>
+      <w:pPr>
+        <w:ind w:left="3330" w:hanging="360"/>
+      </w:pPr>
+      <w:rPr>
+        <w:rFonts w:ascii="Wingdings" w:hAnsi="Wingdings" w:hint="default"/>
+      </w:rPr>
+    </w:lvl>
+    <w:lvl w:ilvl="3" w:tplc="04090001" w:tentative="1">
+      <w:start w:val="1"/>
+      <w:numFmt w:val="bullet"/>
+      <w:lvlText w:val=""/>
+      <w:lvlJc w:val="left"/>
+      <w:pPr>
+        <w:ind w:left="4050" w:hanging="360"/>
+      </w:pPr>
+      <w:rPr>
+        <w:rFonts w:ascii="Symbol" w:hAnsi="Symbol" w:hint="default"/>
+      </w:rPr>
+    </w:lvl>
+    <w:lvl w:ilvl="4" w:tplc="04090003" w:tentative="1">
+      <w:start w:val="1"/>
+      <w:numFmt w:val="bullet"/>
+      <w:lvlText w:val="o"/>
+      <w:lvlJc w:val="left"/>
+      <w:pPr>
+        <w:ind w:left="4770" w:hanging="360"/>
+      </w:pPr>
+      <w:rPr>
+        <w:rFonts w:ascii="Courier New" w:hAnsi="Courier New" w:cs="Courier New" w:hint="default"/>
+      </w:rPr>
+    </w:lvl>
+    <w:lvl w:ilvl="5" w:tplc="04090005" w:tentative="1">
+      <w:start w:val="1"/>
+      <w:numFmt w:val="bullet"/>
+      <w:lvlText w:val=""/>
+      <w:lvlJc w:val="left"/>
+      <w:pPr>
+        <w:ind w:left="5490" w:hanging="360"/>
+      </w:pPr>
+      <w:rPr>
+        <w:rFonts w:ascii="Wingdings" w:hAnsi="Wingdings" w:hint="default"/>
+      </w:rPr>
+    </w:lvl>
+    <w:lvl w:ilvl="6" w:tplc="04090001" w:tentative="1">
+      <w:start w:val="1"/>
+      <w:numFmt w:val="bullet"/>
+      <w:lvlText w:val=""/>
+      <w:lvlJc w:val="left"/>
+      <w:pPr>
+        <w:ind w:left="6210" w:hanging="360"/>
+      </w:pPr>
+      <w:rPr>
+        <w:rFonts w:ascii="Symbol" w:hAnsi="Symbol" w:hint="default"/>
+      </w:rPr>
+    </w:lvl>
+    <w:lvl w:ilvl="7" w:tplc="04090003" w:tentative="1">
+      <w:start w:val="1"/>
+      <w:numFmt w:val="bullet"/>
+      <w:lvlText w:val="o"/>
+      <w:lvlJc w:val="left"/>
+      <w:pPr>
+        <w:ind w:left="6930" w:hanging="360"/>
+      </w:pPr>
+      <w:rPr>
+        <w:rFonts w:ascii="Courier New" w:hAnsi="Courier New" w:cs="Courier New" w:hint="default"/>
+      </w:rPr>
+    </w:lvl>
+    <w:lvl w:ilvl="8" w:tplc="04090005" w:tentative="1">
+      <w:start w:val="1"/>
+      <w:numFmt w:val="bullet"/>
+      <w:lvlText w:val=""/>
+      <w:lvlJc w:val="left"/>
+      <w:pPr>
+        <w:ind w:left="7650" w:hanging="360"/>
+      </w:pPr>
+      <w:rPr>
+        <w:rFonts w:ascii="Wingdings" w:hAnsi="Wingdings" w:hint="default"/>
+      </w:rPr>
+    </w:lvl>
+  </w:abstractNum>
+  <w:abstractNum w:abstractNumId="10">
     <w:nsid w:val="50D94B30"/>
     <w:multiLevelType w:val="hybridMultilevel"/>
     <w:tmpl w:val="A77854B8"/>
@@ -10188,7 +11872,7 @@
       </w:rPr>
     </w:lvl>
   </w:abstractNum>
-  <w:abstractNum w:abstractNumId="9">
+  <w:abstractNum w:abstractNumId="11">
     <w:nsid w:val="5E1933BC"/>
     <w:multiLevelType w:val="hybridMultilevel"/>
     <w:tmpl w:val="01A80884"/>
@@ -10302,7 +11986,7 @@
       </w:rPr>
     </w:lvl>
   </w:abstractNum>
-  <w:abstractNum w:abstractNumId="10">
+  <w:abstractNum w:abstractNumId="12">
     <w:nsid w:val="5FA87EE6"/>
     <w:multiLevelType w:val="hybridMultilevel"/>
     <w:tmpl w:val="4704E0BE"/>
@@ -10416,7 +12100,7 @@
       </w:rPr>
     </w:lvl>
   </w:abstractNum>
-  <w:abstractNum w:abstractNumId="11">
+  <w:abstractNum w:abstractNumId="13">
     <w:nsid w:val="623A28F2"/>
     <w:multiLevelType w:val="hybridMultilevel"/>
     <w:tmpl w:val="157C9E1C"/>
@@ -10530,7 +12214,7 @@
       </w:rPr>
     </w:lvl>
   </w:abstractNum>
-  <w:abstractNum w:abstractNumId="12">
+  <w:abstractNum w:abstractNumId="14">
     <w:nsid w:val="646E186E"/>
     <w:multiLevelType w:val="hybridMultilevel"/>
     <w:tmpl w:val="400A33A4"/>
@@ -10644,7 +12328,7 @@
       </w:rPr>
     </w:lvl>
   </w:abstractNum>
-  <w:abstractNum w:abstractNumId="13">
+  <w:abstractNum w:abstractNumId="15">
     <w:nsid w:val="64E8620E"/>
     <w:multiLevelType w:val="hybridMultilevel"/>
     <w:tmpl w:val="FD9CFFBE"/>
@@ -10757,7 +12441,121 @@
       </w:rPr>
     </w:lvl>
   </w:abstractNum>
-  <w:abstractNum w:abstractNumId="14">
+  <w:abstractNum w:abstractNumId="16">
+    <w:nsid w:val="6C1525B4"/>
+    <w:multiLevelType w:val="hybridMultilevel"/>
+    <w:tmpl w:val="4E00EA18"/>
+    <w:lvl w:ilvl="0" w:tplc="90069E72">
+      <w:start w:val="1"/>
+      <w:numFmt w:val="bullet"/>
+      <w:lvlText w:val=""/>
+      <w:lvlJc w:val="left"/>
+      <w:pPr>
+        <w:ind w:left="1890" w:hanging="360"/>
+      </w:pPr>
+      <w:rPr>
+        <w:rFonts w:ascii="Wingdings" w:hAnsi="Wingdings" w:hint="default"/>
+        <w:color w:val="00B050"/>
+      </w:rPr>
+    </w:lvl>
+    <w:lvl w:ilvl="1" w:tplc="04090003" w:tentative="1">
+      <w:start w:val="1"/>
+      <w:numFmt w:val="bullet"/>
+      <w:lvlText w:val="o"/>
+      <w:lvlJc w:val="left"/>
+      <w:pPr>
+        <w:ind w:left="2610" w:hanging="360"/>
+      </w:pPr>
+      <w:rPr>
+        <w:rFonts w:ascii="Courier New" w:hAnsi="Courier New" w:cs="Courier New" w:hint="default"/>
+      </w:rPr>
+    </w:lvl>
+    <w:lvl w:ilvl="2" w:tplc="04090005" w:tentative="1">
+      <w:start w:val="1"/>
+      <w:numFmt w:val="bullet"/>
+      <w:lvlText w:val=""/>
+      <w:lvlJc w:val="left"/>
+      <w:pPr>
+        <w:ind w:left="3330" w:hanging="360"/>
+      </w:pPr>
+      <w:rPr>
+        <w:rFonts w:ascii="Wingdings" w:hAnsi="Wingdings" w:hint="default"/>
+      </w:rPr>
+    </w:lvl>
+    <w:lvl w:ilvl="3" w:tplc="04090001" w:tentative="1">
+      <w:start w:val="1"/>
+      <w:numFmt w:val="bullet"/>
+      <w:lvlText w:val=""/>
+      <w:lvlJc w:val="left"/>
+      <w:pPr>
+        <w:ind w:left="4050" w:hanging="360"/>
+      </w:pPr>
+      <w:rPr>
+        <w:rFonts w:ascii="Symbol" w:hAnsi="Symbol" w:hint="default"/>
+      </w:rPr>
+    </w:lvl>
+    <w:lvl w:ilvl="4" w:tplc="04090003" w:tentative="1">
+      <w:start w:val="1"/>
+      <w:numFmt w:val="bullet"/>
+      <w:lvlText w:val="o"/>
+      <w:lvlJc w:val="left"/>
+      <w:pPr>
+        <w:ind w:left="4770" w:hanging="360"/>
+      </w:pPr>
+      <w:rPr>
+        <w:rFonts w:ascii="Courier New" w:hAnsi="Courier New" w:cs="Courier New" w:hint="default"/>
+      </w:rPr>
+    </w:lvl>
+    <w:lvl w:ilvl="5" w:tplc="04090005" w:tentative="1">
+      <w:start w:val="1"/>
+      <w:numFmt w:val="bullet"/>
+      <w:lvlText w:val=""/>
+      <w:lvlJc w:val="left"/>
+      <w:pPr>
+        <w:ind w:left="5490" w:hanging="360"/>
+      </w:pPr>
+      <w:rPr>
+        <w:rFonts w:ascii="Wingdings" w:hAnsi="Wingdings" w:hint="default"/>
+      </w:rPr>
+    </w:lvl>
+    <w:lvl w:ilvl="6" w:tplc="04090001" w:tentative="1">
+      <w:start w:val="1"/>
+      <w:numFmt w:val="bullet"/>
+      <w:lvlText w:val=""/>
+      <w:lvlJc w:val="left"/>
+      <w:pPr>
+        <w:ind w:left="6210" w:hanging="360"/>
+      </w:pPr>
+      <w:rPr>
+        <w:rFonts w:ascii="Symbol" w:hAnsi="Symbol" w:hint="default"/>
+      </w:rPr>
+    </w:lvl>
+    <w:lvl w:ilvl="7" w:tplc="04090003" w:tentative="1">
+      <w:start w:val="1"/>
+      <w:numFmt w:val="bullet"/>
+      <w:lvlText w:val="o"/>
+      <w:lvlJc w:val="left"/>
+      <w:pPr>
+        <w:ind w:left="6930" w:hanging="360"/>
+      </w:pPr>
+      <w:rPr>
+        <w:rFonts w:ascii="Courier New" w:hAnsi="Courier New" w:cs="Courier New" w:hint="default"/>
+      </w:rPr>
+    </w:lvl>
+    <w:lvl w:ilvl="8" w:tplc="04090005" w:tentative="1">
+      <w:start w:val="1"/>
+      <w:numFmt w:val="bullet"/>
+      <w:lvlText w:val=""/>
+      <w:lvlJc w:val="left"/>
+      <w:pPr>
+        <w:ind w:left="7650" w:hanging="360"/>
+      </w:pPr>
+      <w:rPr>
+        <w:rFonts w:ascii="Wingdings" w:hAnsi="Wingdings" w:hint="default"/>
+      </w:rPr>
+    </w:lvl>
+  </w:abstractNum>
+  <w:abstractNum w:abstractNumId="17">
     <w:nsid w:val="6ECD7BDE"/>
     <w:multiLevelType w:val="hybridMultilevel"/>
     <w:tmpl w:val="FF2E2748"/>
@@ -10871,7 +12669,7 @@
       </w:rPr>
     </w:lvl>
   </w:abstractNum>
-  <w:abstractNum w:abstractNumId="15">
+  <w:abstractNum w:abstractNumId="18">
     <w:nsid w:val="753B1983"/>
     <w:multiLevelType w:val="hybridMultilevel"/>
     <w:tmpl w:val="0BD41172"/>
@@ -10985,7 +12783,7 @@
       </w:rPr>
     </w:lvl>
   </w:abstractNum>
-  <w:abstractNum w:abstractNumId="16">
+  <w:abstractNum w:abstractNumId="19">
     <w:nsid w:val="76DB72F9"/>
     <w:multiLevelType w:val="hybridMultilevel"/>
     <w:tmpl w:val="160076F6"/>
@@ -11098,7 +12896,7 @@
       </w:rPr>
     </w:lvl>
   </w:abstractNum>
-  <w:abstractNum w:abstractNumId="17">
+  <w:abstractNum w:abstractNumId="20">
     <w:nsid w:val="7ADE75C1"/>
     <w:multiLevelType w:val="hybridMultilevel"/>
     <w:tmpl w:val="A252BCBC"/>
@@ -11212,58 +13010,67 @@
     </w:lvl>
   </w:abstractNum>
   <w:num w:numId="1">
-    <w:abstractNumId w:val="7"/>
+    <w:abstractNumId w:val="8"/>
   </w:num>
   <w:num w:numId="2">
-    <w:abstractNumId w:val="5"/>
+    <w:abstractNumId w:val="6"/>
   </w:num>
   <w:num w:numId="3">
-    <w:abstractNumId w:val="16"/>
+    <w:abstractNumId w:val="19"/>
   </w:num>
   <w:num w:numId="4">
     <w:abstractNumId w:val="1"/>
   </w:num>
   <w:num w:numId="5">
-    <w:abstractNumId w:val="14"/>
+    <w:abstractNumId w:val="17"/>
   </w:num>
   <w:num w:numId="6">
-    <w:abstractNumId w:val="8"/>
+    <w:abstractNumId w:val="10"/>
   </w:num>
   <w:num w:numId="7">
-    <w:abstractNumId w:val="9"/>
+    <w:abstractNumId w:val="11"/>
   </w:num>
   <w:num w:numId="8">
     <w:abstractNumId w:val="0"/>
   </w:num>
   <w:num w:numId="9">
+    <w:abstractNumId w:val="5"/>
+  </w:num>
+  <w:num w:numId="10">
+    <w:abstractNumId w:val="14"/>
+  </w:num>
+  <w:num w:numId="11">
+    <w:abstractNumId w:val="7"/>
+  </w:num>
+  <w:num w:numId="12">
     <w:abstractNumId w:val="4"/>
   </w:num>
-  <w:num w:numId="10">
+  <w:num w:numId="13">
     <w:abstractNumId w:val="12"/>
   </w:num>
-  <w:num w:numId="11">
-    <w:abstractNumId w:val="6"/>
-  </w:num>
-  <w:num w:numId="12">
-    <w:abstractNumId w:val="3"/>
-  </w:num>
-  <w:num w:numId="13">
-    <w:abstractNumId w:val="10"/>
-  </w:num>
   <w:num w:numId="14">
-    <w:abstractNumId w:val="17"/>
+    <w:abstractNumId w:val="20"/>
   </w:num>
   <w:num w:numId="15">
-    <w:abstractNumId w:val="13"/>
+    <w:abstractNumId w:val="15"/>
   </w:num>
   <w:num w:numId="16">
     <w:abstractNumId w:val="2"/>
   </w:num>
   <w:num w:numId="17">
-    <w:abstractNumId w:val="15"/>
+    <w:abstractNumId w:val="18"/>
   </w:num>
   <w:num w:numId="18">
-    <w:abstractNumId w:val="11"/>
+    <w:abstractNumId w:val="13"/>
+  </w:num>
+  <w:num w:numId="19">
+    <w:abstractNumId w:val="16"/>
+  </w:num>
+  <w:num w:numId="20">
+    <w:abstractNumId w:val="3"/>
+  </w:num>
+  <w:num w:numId="21">
+    <w:abstractNumId w:val="9"/>
   </w:num>
 </w:numbering>
 </file>
@@ -12042,7 +13849,7 @@
 </file>
 
 <file path=customXml/itemProps1.xml><?xml version="1.0" encoding="utf-8"?>
-<ds:datastoreItem xmlns:ds="http://schemas.openxmlformats.org/officeDocument/2006/customXml" ds:itemID="{FC574AAF-5B72-4ABB-B4C3-698B4548EB84}">
+<ds:datastoreItem xmlns:ds="http://schemas.openxmlformats.org/officeDocument/2006/customXml" ds:itemID="{593B2AAD-7219-4CB7-9D41-662A97299A8F}">
   <ds:schemaRefs>
     <ds:schemaRef ds:uri="http://schemas.openxmlformats.org/officeDocument/2006/bibliography"/>
   </ds:schemaRefs>

</xml_diff>